<commit_message>
Proposal draft #3 - includes questions that could be answered and software potentially utlized.
</commit_message>
<xml_diff>
--- a/Project 2 Proposal.docx
+++ b/Project 2 Proposal.docx
@@ -6,14 +6,14 @@
       <w:pPr>
         <w:rPr>
           <w:b/>
-          <w:sz w:val="60"/>
+          <w:sz w:val="56"/>
           <w:szCs w:val="60"/>
         </w:rPr>
       </w:pPr>
       <w:r>
         <w:rPr>
           <w:b/>
-          <w:sz w:val="60"/>
+          <w:sz w:val="56"/>
           <w:szCs w:val="60"/>
         </w:rPr>
         <w:t xml:space="preserve">Proposal: </w:t>
@@ -21,7 +21,7 @@
       <w:r>
         <w:rPr>
           <w:b/>
-          <w:sz w:val="60"/>
+          <w:sz w:val="56"/>
           <w:szCs w:val="60"/>
         </w:rPr>
         <w:t>Visualizing Wine R</w:t>
@@ -29,7 +29,7 @@
       <w:r>
         <w:rPr>
           <w:b/>
-          <w:sz w:val="60"/>
+          <w:sz w:val="56"/>
           <w:szCs w:val="60"/>
         </w:rPr>
         <w:t>eviews</w:t>
@@ -39,36 +39,59 @@
       <w:pPr>
         <w:rPr>
           <w:b/>
-          <w:sz w:val="32"/>
+          <w:sz w:val="28"/>
           <w:szCs w:val="32"/>
         </w:rPr>
       </w:pPr>
       <w:r>
         <w:rPr>
           <w:b/>
-          <w:sz w:val="32"/>
+          <w:sz w:val="28"/>
           <w:szCs w:val="32"/>
         </w:rPr>
         <w:t xml:space="preserve">Topic and Rationale </w:t>
       </w:r>
     </w:p>
     <w:p>
-      <w:r>
+      <w:pPr>
+        <w:rPr>
+          <w:sz w:val="20"/>
+        </w:rPr>
+      </w:pPr>
+      <w:r>
+        <w:rPr>
+          <w:sz w:val="20"/>
+        </w:rPr>
         <w:t xml:space="preserve">Understanding wine can be intimidating. Inputs to </w:t>
       </w:r>
       <w:r>
+        <w:rPr>
+          <w:sz w:val="20"/>
+        </w:rPr>
         <w:t>winemaking (grape variety, terroir, winery, etc.) and characteristics of the output (i.e., wine) vary widely.</w:t>
       </w:r>
       <w:r>
+        <w:rPr>
+          <w:sz w:val="20"/>
+        </w:rPr>
         <w:t xml:space="preserve"> </w:t>
       </w:r>
       <w:r>
+        <w:rPr>
+          <w:sz w:val="20"/>
+        </w:rPr>
         <w:t>To better understand the current state of winemaking, we</w:t>
       </w:r>
       <w:r>
+        <w:rPr>
+          <w:sz w:val="20"/>
+        </w:rPr>
         <w:t xml:space="preserve"> plan to visualize </w:t>
       </w:r>
       <w:r>
+        <w:rPr>
+          <w:sz w:val="20"/>
+        </w:rPr>
         <w:t>information about wines that have recently been reviewed by professional wine critics. We hope this sampling will provide insight into at least a few basic characteristics of the current winemaking landscape.</w:t>
       </w:r>
     </w:p>
@@ -76,40 +99,225 @@
       <w:pPr>
         <w:rPr>
           <w:b/>
-          <w:sz w:val="32"/>
+          <w:sz w:val="28"/>
           <w:szCs w:val="32"/>
         </w:rPr>
       </w:pPr>
       <w:r>
         <w:rPr>
           <w:b/>
-          <w:sz w:val="32"/>
+          <w:sz w:val="28"/>
           <w:szCs w:val="32"/>
         </w:rPr>
-        <w:t xml:space="preserve">Dataset </w:t>
-      </w:r>
-    </w:p>
-    <w:p>
-      <w:r>
+        <w:t>Questions Potentially Explored</w:t>
+      </w:r>
+    </w:p>
+    <w:p>
+      <w:pPr>
+        <w:pStyle w:val="ListParagraph"/>
+        <w:numPr>
+          <w:ilvl w:val="0"/>
+          <w:numId w:val="3"/>
+        </w:numPr>
+        <w:rPr>
+          <w:sz w:val="20"/>
+        </w:rPr>
+      </w:pPr>
+      <w:r>
+        <w:rPr>
+          <w:sz w:val="20"/>
+        </w:rPr>
+        <w:t>How do wine brands vary across key attributes/factors (price, score, etc.)?</w:t>
+      </w:r>
+    </w:p>
+    <w:p>
+      <w:pPr>
+        <w:pStyle w:val="ListParagraph"/>
+        <w:numPr>
+          <w:ilvl w:val="0"/>
+          <w:numId w:val="3"/>
+        </w:numPr>
+        <w:rPr>
+          <w:sz w:val="20"/>
+        </w:rPr>
+      </w:pPr>
+      <w:r>
+        <w:rPr>
+          <w:sz w:val="20"/>
+        </w:rPr>
+        <w:t>Where are the most wines are produced?</w:t>
+      </w:r>
+    </w:p>
+    <w:p>
+      <w:pPr>
+        <w:pStyle w:val="ListParagraph"/>
+        <w:numPr>
+          <w:ilvl w:val="0"/>
+          <w:numId w:val="3"/>
+        </w:numPr>
+        <w:rPr>
+          <w:sz w:val="20"/>
+        </w:rPr>
+      </w:pPr>
+      <w:r>
+        <w:rPr>
+          <w:sz w:val="20"/>
+        </w:rPr>
+        <w:t xml:space="preserve">Where </w:t>
+      </w:r>
+      <w:proofErr w:type="gramStart"/>
+      <w:r>
+        <w:rPr>
+          <w:sz w:val="20"/>
+        </w:rPr>
+        <w:t>is</w:t>
+      </w:r>
+      <w:proofErr w:type="gramEnd"/>
+      <w:r>
+        <w:rPr>
+          <w:sz w:val="20"/>
+        </w:rPr>
+        <w:t xml:space="preserve"> the users favorite type of wine most frequently made?</w:t>
+      </w:r>
+    </w:p>
+    <w:p>
+      <w:pPr>
+        <w:pStyle w:val="ListParagraph"/>
+        <w:numPr>
+          <w:ilvl w:val="0"/>
+          <w:numId w:val="3"/>
+        </w:numPr>
+        <w:rPr>
+          <w:sz w:val="20"/>
+        </w:rPr>
+      </w:pPr>
+      <w:r>
+        <w:rPr>
+          <w:sz w:val="20"/>
+        </w:rPr>
+        <w:t>How, if at all, d</w:t>
+      </w:r>
+      <w:r>
+        <w:rPr>
+          <w:sz w:val="20"/>
+        </w:rPr>
+        <w:t>oes climate affect wine production</w:t>
+      </w:r>
+      <w:r>
+        <w:rPr>
+          <w:sz w:val="20"/>
+        </w:rPr>
+        <w:t>?</w:t>
+      </w:r>
+    </w:p>
+    <w:p>
+      <w:pPr>
+        <w:pStyle w:val="ListParagraph"/>
+        <w:numPr>
+          <w:ilvl w:val="0"/>
+          <w:numId w:val="3"/>
+        </w:numPr>
+        <w:rPr>
+          <w:sz w:val="20"/>
+        </w:rPr>
+      </w:pPr>
+      <w:r>
+        <w:rPr>
+          <w:sz w:val="20"/>
+        </w:rPr>
+        <w:t>Are wines priced evenly across the globe</w:t>
+      </w:r>
+      <w:r>
+        <w:rPr>
+          <w:sz w:val="20"/>
+        </w:rPr>
+        <w:t>?</w:t>
+      </w:r>
+    </w:p>
+    <w:p>
+      <w:pPr>
+        <w:pStyle w:val="ListParagraph"/>
+        <w:numPr>
+          <w:ilvl w:val="0"/>
+          <w:numId w:val="3"/>
+        </w:numPr>
+        <w:rPr>
+          <w:sz w:val="20"/>
+        </w:rPr>
+      </w:pPr>
+      <w:r>
+        <w:rPr>
+          <w:sz w:val="20"/>
+        </w:rPr>
+        <w:t>How are price, qualitative reviews, and ratings related?</w:t>
+      </w:r>
+    </w:p>
+    <w:p>
+      <w:pPr>
+        <w:rPr>
+          <w:b/>
+          <w:sz w:val="28"/>
+          <w:szCs w:val="32"/>
+        </w:rPr>
+      </w:pPr>
+      <w:r>
+        <w:rPr>
+          <w:b/>
+          <w:sz w:val="28"/>
+          <w:szCs w:val="32"/>
+        </w:rPr>
+        <w:t>Dataset</w:t>
+      </w:r>
+    </w:p>
+    <w:p>
+      <w:pPr>
+        <w:rPr>
+          <w:sz w:val="20"/>
+        </w:rPr>
+      </w:pPr>
+      <w:r>
+        <w:rPr>
+          <w:sz w:val="20"/>
+        </w:rPr>
         <w:t xml:space="preserve">We decided to use this dataset because </w:t>
       </w:r>
       <w:r>
+        <w:rPr>
+          <w:sz w:val="20"/>
+        </w:rPr>
         <w:t xml:space="preserve">contains recent wine review data (2017). It includes </w:t>
       </w:r>
       <w:r>
+        <w:rPr>
+          <w:sz w:val="20"/>
+        </w:rPr>
         <w:t>a variety of geographic and qualitative descriptive data, such as the winery, country and region of the wines, as well the number of points received by each wine. It also is accessible via API and website download.</w:t>
       </w:r>
     </w:p>
     <w:p>
-      <w:r>
+      <w:pPr>
+        <w:rPr>
+          <w:sz w:val="20"/>
+        </w:rPr>
+      </w:pPr>
+      <w:r>
+        <w:rPr>
+          <w:sz w:val="20"/>
+        </w:rPr>
         <w:t>Sample of Data in CSV:</w:t>
       </w:r>
     </w:p>
     <w:p>
+      <w:pPr>
+        <w:rPr>
+          <w:sz w:val="20"/>
+        </w:rPr>
+      </w:pPr>
       <w:r>
         <w:rPr>
           <w:rFonts w:eastAsia="Times New Roman"/>
           <w:noProof/>
+          <w:sz w:val="20"/>
         </w:rPr>
         <w:drawing>
           <wp:inline distT="0" distB="0" distL="0" distR="0" wp14:anchorId="243D883C" wp14:editId="67A0391D">
@@ -161,19 +369,25 @@
         </w:drawing>
       </w:r>
     </w:p>
-    <w:p/>
+    <w:p>
+      <w:pPr>
+        <w:rPr>
+          <w:sz w:val="20"/>
+        </w:rPr>
+      </w:pPr>
+    </w:p>
     <w:p>
       <w:pPr>
         <w:rPr>
           <w:b/>
-          <w:sz w:val="32"/>
+          <w:sz w:val="28"/>
           <w:szCs w:val="32"/>
         </w:rPr>
       </w:pPr>
       <w:r>
         <w:rPr>
           <w:b/>
-          <w:sz w:val="32"/>
+          <w:sz w:val="28"/>
           <w:szCs w:val="32"/>
         </w:rPr>
         <w:t>Visualizations</w:t>
@@ -182,70 +396,134 @@
     <w:p>
       <w:pPr>
         <w:rPr>
-          <w:b/>
-          <w:sz w:val="32"/>
-          <w:szCs w:val="32"/>
-        </w:rPr>
-      </w:pPr>
-      <w:r>
+          <w:sz w:val="20"/>
+        </w:rPr>
+      </w:pPr>
+      <w:r>
+        <w:rPr>
+          <w:sz w:val="20"/>
+        </w:rPr>
         <w:t xml:space="preserve">Geodata map of </w:t>
       </w:r>
       <w:r>
+        <w:rPr>
+          <w:sz w:val="20"/>
+        </w:rPr>
         <w:t>w</w:t>
       </w:r>
       <w:r>
+        <w:rPr>
+          <w:sz w:val="20"/>
+        </w:rPr>
         <w:t xml:space="preserve">orld with user ability to </w:t>
       </w:r>
       <w:r>
+        <w:rPr>
+          <w:sz w:val="20"/>
+        </w:rPr>
         <w:t>drill into</w:t>
       </w:r>
       <w:r>
+        <w:rPr>
+          <w:sz w:val="20"/>
+        </w:rPr>
         <w:t xml:space="preserve"> </w:t>
       </w:r>
       <w:r>
+        <w:rPr>
+          <w:sz w:val="20"/>
+        </w:rPr>
         <w:t xml:space="preserve">different </w:t>
       </w:r>
       <w:r>
+        <w:rPr>
+          <w:sz w:val="20"/>
+        </w:rPr>
         <w:t xml:space="preserve">data </w:t>
       </w:r>
       <w:r>
+        <w:rPr>
+          <w:sz w:val="20"/>
+        </w:rPr>
         <w:t>points</w:t>
       </w:r>
       <w:r>
+        <w:rPr>
+          <w:sz w:val="20"/>
+        </w:rPr>
         <w:t xml:space="preserve">. Information will be displayed </w:t>
       </w:r>
       <w:r>
+        <w:rPr>
+          <w:sz w:val="20"/>
+        </w:rPr>
         <w:t>by country. The user can select "Wine Points" or "Wine Price" to dynamically adjust the map visuals (adjustment type will likely be a color scale that shows the countries average value for the selected variable). They can further hover over a country to see additional data, such as average, max and min values for the selected variable.</w:t>
       </w:r>
     </w:p>
     <w:p>
-      <w:r>
+      <w:pPr>
+        <w:rPr>
+          <w:sz w:val="20"/>
+        </w:rPr>
+      </w:pPr>
+      <w:r>
+        <w:rPr>
+          <w:sz w:val="20"/>
+        </w:rPr>
         <w:t>Inspirational Visualization</w:t>
       </w:r>
       <w:r>
+        <w:rPr>
+          <w:sz w:val="20"/>
+        </w:rPr>
         <w:t xml:space="preserve"> #1: </w:t>
       </w:r>
       <w:r>
+        <w:rPr>
+          <w:sz w:val="20"/>
+        </w:rPr>
         <w:t>World map with countries that have wine reviews highlighted</w:t>
       </w:r>
       <w:r>
-        <w:t>. The user can select whether to change color scale based on Wine Price or Wine Points (colors not changing in this "inspirational" image, but will on our site).</w:t>
-      </w:r>
-    </w:p>
-    <w:p>
+        <w:rPr>
+          <w:sz w:val="20"/>
+        </w:rPr>
+        <w:t xml:space="preserve">. The user can select whether to change color scale based on Wine Price or Wine Points (colors not changing in this "inspirational" image, but </w:t>
+      </w:r>
+      <w:r>
+        <w:rPr>
+          <w:sz w:val="20"/>
+        </w:rPr>
+        <w:t>could</w:t>
+      </w:r>
+      <w:r>
+        <w:rPr>
+          <w:sz w:val="20"/>
+        </w:rPr>
+        <w:t xml:space="preserve"> on our site).</w:t>
+      </w:r>
+    </w:p>
+    <w:p>
+      <w:pPr>
+        <w:rPr>
+          <w:sz w:val="20"/>
+        </w:rPr>
+      </w:pPr>
       <w:r>
         <w:rPr>
           <w:noProof/>
+          <w:sz w:val="20"/>
         </w:rPr>
         <w:t xml:space="preserve"> </w:t>
       </w:r>
       <w:r>
         <w:rPr>
           <w:noProof/>
+          <w:sz w:val="20"/>
         </w:rPr>
         <w:drawing>
-          <wp:inline distT="0" distB="0" distL="0" distR="0" wp14:anchorId="08BC0D24" wp14:editId="3150DE5E">
-            <wp:extent cx="3721211" cy="1857166"/>
+          <wp:inline distT="0" distB="0" distL="0" distR="0" wp14:anchorId="08BC0D24" wp14:editId="54932501">
+            <wp:extent cx="3873500" cy="1933172"/>
             <wp:effectExtent l="0" t="0" r="0" b="0"/>
             <wp:docPr id="3" name="Picture 3"/>
             <wp:cNvGraphicFramePr>
@@ -267,7 +545,7 @@
                   <pic:spPr>
                     <a:xfrm>
                       <a:off x="0" y="0"/>
-                      <a:ext cx="3726252" cy="1859682"/>
+                      <a:ext cx="3905497" cy="1949141"/>
                     </a:xfrm>
                     <a:prstGeom prst="rect">
                       <a:avLst/>
@@ -280,34 +558,78 @@
         </w:drawing>
       </w:r>
     </w:p>
-    <w:p/>
-    <w:p>
-      <w:r>
+    <w:p>
+      <w:pPr>
+        <w:rPr>
+          <w:sz w:val="20"/>
+        </w:rPr>
+      </w:pPr>
+    </w:p>
+    <w:p>
+      <w:pPr>
+        <w:rPr>
+          <w:sz w:val="20"/>
+        </w:rPr>
+      </w:pPr>
+      <w:r>
+        <w:rPr>
+          <w:sz w:val="20"/>
+        </w:rPr>
         <w:lastRenderedPageBreak/>
         <w:t>Inspirational Visualization</w:t>
       </w:r>
       <w:r>
+        <w:rPr>
+          <w:sz w:val="20"/>
+        </w:rPr>
         <w:t xml:space="preserve"> #2:</w:t>
       </w:r>
       <w:r>
+        <w:rPr>
+          <w:sz w:val="20"/>
+        </w:rPr>
         <w:t xml:space="preserve"> This is </w:t>
       </w:r>
       <w:r>
-        <w:t>similar to what will be displayed at the country level when a user selects Wine Price or Wine Points.</w:t>
-      </w:r>
-      <w:r>
+        <w:rPr>
+          <w:sz w:val="20"/>
+        </w:rPr>
+        <w:t xml:space="preserve">similar to what </w:t>
+      </w:r>
+      <w:r>
+        <w:rPr>
+          <w:sz w:val="20"/>
+        </w:rPr>
+        <w:t>could</w:t>
+      </w:r>
+      <w:r>
+        <w:rPr>
+          <w:sz w:val="20"/>
+        </w:rPr>
+        <w:t xml:space="preserve"> be displayed at the country level when a user selects Wine Price or Wine Points.</w:t>
+      </w:r>
+      <w:r>
+        <w:rPr>
+          <w:sz w:val="20"/>
+        </w:rPr>
         <w:t xml:space="preserve"> The color for each country will adjust based on the level and scale of the data point selected.</w:t>
       </w:r>
     </w:p>
     <w:p>
+      <w:pPr>
+        <w:rPr>
+          <w:sz w:val="20"/>
+        </w:rPr>
+      </w:pPr>
       <w:r>
         <w:rPr>
           <w:noProof/>
+          <w:sz w:val="20"/>
         </w:rPr>
         <w:drawing>
-          <wp:inline distT="0" distB="0" distL="0" distR="0" wp14:anchorId="066F9026" wp14:editId="00F9A6AC">
-            <wp:extent cx="4826442" cy="3097483"/>
-            <wp:effectExtent l="0" t="0" r="0" b="8255"/>
+          <wp:inline distT="0" distB="0" distL="0" distR="0" wp14:anchorId="066F9026" wp14:editId="6F9D7EAA">
+            <wp:extent cx="3166226" cy="2032000"/>
+            <wp:effectExtent l="0" t="0" r="0" b="6350"/>
             <wp:docPr id="4" name="Picture 4"/>
             <wp:cNvGraphicFramePr>
               <a:graphicFrameLocks xmlns:a="http://schemas.openxmlformats.org/drawingml/2006/main" noChangeAspect="1"/>
@@ -328,7 +650,7 @@
                   <pic:spPr>
                     <a:xfrm>
                       <a:off x="0" y="0"/>
-                      <a:ext cx="4823684" cy="3095713"/>
+                      <a:ext cx="3172602" cy="2036092"/>
                     </a:xfrm>
                     <a:prstGeom prst="rect">
                       <a:avLst/>
@@ -341,69 +663,218 @@
         </w:drawing>
       </w:r>
     </w:p>
-    <w:p/>
+    <w:p>
+      <w:pPr>
+        <w:rPr>
+          <w:sz w:val="20"/>
+        </w:rPr>
+      </w:pPr>
+    </w:p>
     <w:p>
       <w:pPr>
         <w:rPr>
           <w:b/>
-          <w:sz w:val="32"/>
+          <w:sz w:val="28"/>
           <w:szCs w:val="32"/>
         </w:rPr>
       </w:pPr>
       <w:r>
         <w:rPr>
           <w:b/>
-          <w:sz w:val="32"/>
+          <w:sz w:val="28"/>
           <w:szCs w:val="32"/>
         </w:rPr>
-        <w:t xml:space="preserve">Sketch of Final Design </w:t>
-      </w:r>
-    </w:p>
-    <w:p/>
-    <w:p/>
-    <w:p>
-      <w:r>
-        <w:t xml:space="preserve">GitHub Repository </w:t>
+        <w:t xml:space="preserve">Expected </w:t>
+      </w:r>
+      <w:r>
+        <w:rPr>
+          <w:b/>
+          <w:sz w:val="28"/>
+          <w:szCs w:val="32"/>
+        </w:rPr>
+        <w:t xml:space="preserve">Software </w:t>
+      </w:r>
+      <w:r>
+        <w:rPr>
+          <w:b/>
+          <w:sz w:val="28"/>
+          <w:szCs w:val="32"/>
+        </w:rPr>
+        <w:t>Utilized</w:t>
+      </w:r>
+    </w:p>
+    <w:p>
+      <w:pPr>
+        <w:pStyle w:val="ListParagraph"/>
+        <w:numPr>
+          <w:ilvl w:val="0"/>
+          <w:numId w:val="4"/>
+        </w:numPr>
+        <w:rPr>
+          <w:sz w:val="20"/>
+        </w:rPr>
+      </w:pPr>
+      <w:r>
+        <w:rPr>
+          <w:sz w:val="20"/>
+        </w:rPr>
+        <w:t>HTML/ CSS</w:t>
+      </w:r>
+    </w:p>
+    <w:p>
+      <w:pPr>
+        <w:pStyle w:val="ListParagraph"/>
+        <w:numPr>
+          <w:ilvl w:val="0"/>
+          <w:numId w:val="4"/>
+        </w:numPr>
+        <w:rPr>
+          <w:sz w:val="20"/>
+        </w:rPr>
+      </w:pPr>
+      <w:r>
+        <w:rPr>
+          <w:sz w:val="20"/>
+        </w:rPr>
+        <w:t>JavaScript (</w:t>
+      </w:r>
+      <w:proofErr w:type="spellStart"/>
+      <w:r>
+        <w:rPr>
+          <w:sz w:val="20"/>
+        </w:rPr>
+        <w:t>Plotly</w:t>
+      </w:r>
+      <w:proofErr w:type="spellEnd"/>
+      <w:r>
+        <w:rPr>
+          <w:sz w:val="20"/>
+        </w:rPr>
+        <w:t>, Leaflet, etc.)</w:t>
+      </w:r>
+    </w:p>
+    <w:p>
+      <w:pPr>
+        <w:pStyle w:val="ListParagraph"/>
+        <w:numPr>
+          <w:ilvl w:val="0"/>
+          <w:numId w:val="4"/>
+        </w:numPr>
+        <w:rPr>
+          <w:sz w:val="20"/>
+        </w:rPr>
+      </w:pPr>
+      <w:r>
+        <w:rPr>
+          <w:sz w:val="20"/>
+        </w:rPr>
+        <w:t>Python</w:t>
+      </w:r>
+    </w:p>
+    <w:p>
+      <w:pPr>
+        <w:pStyle w:val="ListParagraph"/>
+        <w:numPr>
+          <w:ilvl w:val="0"/>
+          <w:numId w:val="4"/>
+        </w:numPr>
+        <w:rPr>
+          <w:sz w:val="20"/>
+        </w:rPr>
+      </w:pPr>
+      <w:r>
+        <w:rPr>
+          <w:sz w:val="20"/>
+        </w:rPr>
+        <w:t>Flask</w:t>
+      </w:r>
+    </w:p>
+    <w:p>
+      <w:pPr>
+        <w:pStyle w:val="ListParagraph"/>
+        <w:numPr>
+          <w:ilvl w:val="0"/>
+          <w:numId w:val="4"/>
+        </w:numPr>
+        <w:rPr>
+          <w:sz w:val="20"/>
+        </w:rPr>
+      </w:pPr>
+      <w:r>
+        <w:rPr>
+          <w:sz w:val="20"/>
+        </w:rPr>
+        <w:t>Database Tools (</w:t>
+      </w:r>
+      <w:r>
+        <w:rPr>
+          <w:sz w:val="20"/>
+        </w:rPr>
+        <w:t>SQL Alchemy</w:t>
+      </w:r>
+      <w:r>
+        <w:rPr>
+          <w:sz w:val="20"/>
+        </w:rPr>
+        <w:t xml:space="preserve">, </w:t>
+      </w:r>
+      <w:r>
+        <w:rPr>
+          <w:sz w:val="20"/>
+        </w:rPr>
+        <w:t>SQL/ MySQL</w:t>
+      </w:r>
+      <w:r>
+        <w:rPr>
+          <w:sz w:val="20"/>
+        </w:rPr>
+        <w:t>, MongoDB)</w:t>
+      </w:r>
+    </w:p>
+    <w:p>
+      <w:pPr>
+        <w:rPr>
+          <w:sz w:val="20"/>
+        </w:rPr>
+      </w:pPr>
+    </w:p>
+    <w:p>
+      <w:pPr>
+        <w:rPr>
+          <w:sz w:val="20"/>
+        </w:rPr>
+      </w:pPr>
+      <w:r>
+        <w:rPr>
+          <w:sz w:val="20"/>
+        </w:rPr>
+        <w:t>GitHub Repository</w:t>
+      </w:r>
+      <w:r>
+        <w:rPr>
+          <w:sz w:val="20"/>
+        </w:rPr>
+        <w:t>:</w:t>
+      </w:r>
+      <w:r>
+        <w:rPr>
+          <w:sz w:val="20"/>
+        </w:rPr>
+        <w:t xml:space="preserve"> </w:t>
+      </w:r>
+      <w:r>
+        <w:rPr>
+          <w:rStyle w:val="Hyperlink"/>
+          <w:sz w:val="20"/>
+        </w:rPr>
+        <w:t>https://github.com/ksk4uever/Group-Project2/</w:t>
       </w:r>
       <w:bookmarkStart w:id="0" w:name="_GoBack"/>
-      <w:r>
-        <w:rPr>
-          <w:rStyle w:val="Hyperlink"/>
-        </w:rPr>
-        <w:fldChar w:fldCharType="begin"/>
-      </w:r>
-      <w:r>
-        <w:rPr>
-          <w:rStyle w:val="Hyperlink"/>
-        </w:rPr>
-        <w:instrText xml:space="preserve"> HYPERLINK "https://github.com/BobDataD" </w:instrText>
-      </w:r>
-      <w:r>
-        <w:rPr>
-          <w:rStyle w:val="Hyperlink"/>
-        </w:rPr>
-        <w:fldChar w:fldCharType="separate"/>
-      </w:r>
-      <w:r>
-        <w:rPr>
-          <w:rStyle w:val="Hyperlink"/>
-        </w:rPr>
-        <w:t>https://github.com/BobDataD</w:t>
-      </w:r>
-      <w:r>
-        <w:rPr>
-          <w:rStyle w:val="Hyperlink"/>
-        </w:rPr>
-        <w:fldChar w:fldCharType="end"/>
-      </w:r>
       <w:bookmarkEnd w:id="0"/>
-      <w:r>
-        <w:t>/Project-US-Gun-Violence</w:t>
-      </w:r>
     </w:p>
     <w:sectPr>
       <w:pgSz w:w="12240" w:h="15840"/>
-      <w:pgMar w:top="1440" w:right="1440" w:bottom="1440" w:left="1440" w:header="720" w:footer="720" w:gutter="0"/>
+      <w:pgMar w:top="720" w:right="720" w:bottom="720" w:left="720" w:header="720" w:footer="720" w:gutter="0"/>
       <w:cols w:space="720"/>
       <w:docGrid w:linePitch="360"/>
     </w:sectPr>
@@ -527,6 +998,119 @@
     </w:lvl>
   </w:abstractNum>
   <w:abstractNum w:abstractNumId="1" w15:restartNumberingAfterBreak="0">
+    <w:nsid w:val="2A7E636C"/>
+    <w:multiLevelType w:val="hybridMultilevel"/>
+    <w:tmpl w:val="F03247BC"/>
+    <w:lvl w:ilvl="0" w:tplc="04090001">
+      <w:start w:val="1"/>
+      <w:numFmt w:val="bullet"/>
+      <w:lvlText w:val=""/>
+      <w:lvlJc w:val="left"/>
+      <w:pPr>
+        <w:ind w:left="720" w:hanging="360"/>
+      </w:pPr>
+      <w:rPr>
+        <w:rFonts w:ascii="Symbol" w:hAnsi="Symbol" w:hint="default"/>
+      </w:rPr>
+    </w:lvl>
+    <w:lvl w:ilvl="1" w:tplc="04090003" w:tentative="1">
+      <w:start w:val="1"/>
+      <w:numFmt w:val="bullet"/>
+      <w:lvlText w:val="o"/>
+      <w:lvlJc w:val="left"/>
+      <w:pPr>
+        <w:ind w:left="1440" w:hanging="360"/>
+      </w:pPr>
+      <w:rPr>
+        <w:rFonts w:ascii="Courier New" w:hAnsi="Courier New" w:cs="Courier New" w:hint="default"/>
+      </w:rPr>
+    </w:lvl>
+    <w:lvl w:ilvl="2" w:tplc="04090005" w:tentative="1">
+      <w:start w:val="1"/>
+      <w:numFmt w:val="bullet"/>
+      <w:lvlText w:val=""/>
+      <w:lvlJc w:val="left"/>
+      <w:pPr>
+        <w:ind w:left="2160" w:hanging="360"/>
+      </w:pPr>
+      <w:rPr>
+        <w:rFonts w:ascii="Wingdings" w:hAnsi="Wingdings" w:hint="default"/>
+      </w:rPr>
+    </w:lvl>
+    <w:lvl w:ilvl="3" w:tplc="04090001" w:tentative="1">
+      <w:start w:val="1"/>
+      <w:numFmt w:val="bullet"/>
+      <w:lvlText w:val=""/>
+      <w:lvlJc w:val="left"/>
+      <w:pPr>
+        <w:ind w:left="2880" w:hanging="360"/>
+      </w:pPr>
+      <w:rPr>
+        <w:rFonts w:ascii="Symbol" w:hAnsi="Symbol" w:hint="default"/>
+      </w:rPr>
+    </w:lvl>
+    <w:lvl w:ilvl="4" w:tplc="04090003" w:tentative="1">
+      <w:start w:val="1"/>
+      <w:numFmt w:val="bullet"/>
+      <w:lvlText w:val="o"/>
+      <w:lvlJc w:val="left"/>
+      <w:pPr>
+        <w:ind w:left="3600" w:hanging="360"/>
+      </w:pPr>
+      <w:rPr>
+        <w:rFonts w:ascii="Courier New" w:hAnsi="Courier New" w:cs="Courier New" w:hint="default"/>
+      </w:rPr>
+    </w:lvl>
+    <w:lvl w:ilvl="5" w:tplc="04090005" w:tentative="1">
+      <w:start w:val="1"/>
+      <w:numFmt w:val="bullet"/>
+      <w:lvlText w:val=""/>
+      <w:lvlJc w:val="left"/>
+      <w:pPr>
+        <w:ind w:left="4320" w:hanging="360"/>
+      </w:pPr>
+      <w:rPr>
+        <w:rFonts w:ascii="Wingdings" w:hAnsi="Wingdings" w:hint="default"/>
+      </w:rPr>
+    </w:lvl>
+    <w:lvl w:ilvl="6" w:tplc="04090001" w:tentative="1">
+      <w:start w:val="1"/>
+      <w:numFmt w:val="bullet"/>
+      <w:lvlText w:val=""/>
+      <w:lvlJc w:val="left"/>
+      <w:pPr>
+        <w:ind w:left="5040" w:hanging="360"/>
+      </w:pPr>
+      <w:rPr>
+        <w:rFonts w:ascii="Symbol" w:hAnsi="Symbol" w:hint="default"/>
+      </w:rPr>
+    </w:lvl>
+    <w:lvl w:ilvl="7" w:tplc="04090003" w:tentative="1">
+      <w:start w:val="1"/>
+      <w:numFmt w:val="bullet"/>
+      <w:lvlText w:val="o"/>
+      <w:lvlJc w:val="left"/>
+      <w:pPr>
+        <w:ind w:left="5760" w:hanging="360"/>
+      </w:pPr>
+      <w:rPr>
+        <w:rFonts w:ascii="Courier New" w:hAnsi="Courier New" w:cs="Courier New" w:hint="default"/>
+      </w:rPr>
+    </w:lvl>
+    <w:lvl w:ilvl="8" w:tplc="04090005" w:tentative="1">
+      <w:start w:val="1"/>
+      <w:numFmt w:val="bullet"/>
+      <w:lvlText w:val=""/>
+      <w:lvlJc w:val="left"/>
+      <w:pPr>
+        <w:ind w:left="6480" w:hanging="360"/>
+      </w:pPr>
+      <w:rPr>
+        <w:rFonts w:ascii="Wingdings" w:hAnsi="Wingdings" w:hint="default"/>
+      </w:rPr>
+    </w:lvl>
+  </w:abstractNum>
+  <w:abstractNum w:abstractNumId="2" w15:restartNumberingAfterBreak="0">
     <w:nsid w:val="358A2194"/>
     <w:multiLevelType w:val="hybridMultilevel"/>
     <w:tmpl w:val="E69A2AF0"/>
@@ -639,11 +1223,130 @@
       </w:rPr>
     </w:lvl>
   </w:abstractNum>
+  <w:abstractNum w:abstractNumId="3" w15:restartNumberingAfterBreak="0">
+    <w:nsid w:val="414957ED"/>
+    <w:multiLevelType w:val="hybridMultilevel"/>
+    <w:tmpl w:val="AF341438"/>
+    <w:lvl w:ilvl="0" w:tplc="04090001">
+      <w:start w:val="1"/>
+      <w:numFmt w:val="bullet"/>
+      <w:lvlText w:val=""/>
+      <w:lvlJc w:val="left"/>
+      <w:pPr>
+        <w:ind w:left="720" w:hanging="360"/>
+      </w:pPr>
+      <w:rPr>
+        <w:rFonts w:ascii="Symbol" w:hAnsi="Symbol" w:hint="default"/>
+      </w:rPr>
+    </w:lvl>
+    <w:lvl w:ilvl="1" w:tplc="04090003" w:tentative="1">
+      <w:start w:val="1"/>
+      <w:numFmt w:val="bullet"/>
+      <w:lvlText w:val="o"/>
+      <w:lvlJc w:val="left"/>
+      <w:pPr>
+        <w:ind w:left="1440" w:hanging="360"/>
+      </w:pPr>
+      <w:rPr>
+        <w:rFonts w:ascii="Courier New" w:hAnsi="Courier New" w:cs="Courier New" w:hint="default"/>
+      </w:rPr>
+    </w:lvl>
+    <w:lvl w:ilvl="2" w:tplc="04090005" w:tentative="1">
+      <w:start w:val="1"/>
+      <w:numFmt w:val="bullet"/>
+      <w:lvlText w:val=""/>
+      <w:lvlJc w:val="left"/>
+      <w:pPr>
+        <w:ind w:left="2160" w:hanging="360"/>
+      </w:pPr>
+      <w:rPr>
+        <w:rFonts w:ascii="Wingdings" w:hAnsi="Wingdings" w:hint="default"/>
+      </w:rPr>
+    </w:lvl>
+    <w:lvl w:ilvl="3" w:tplc="04090001" w:tentative="1">
+      <w:start w:val="1"/>
+      <w:numFmt w:val="bullet"/>
+      <w:lvlText w:val=""/>
+      <w:lvlJc w:val="left"/>
+      <w:pPr>
+        <w:ind w:left="2880" w:hanging="360"/>
+      </w:pPr>
+      <w:rPr>
+        <w:rFonts w:ascii="Symbol" w:hAnsi="Symbol" w:hint="default"/>
+      </w:rPr>
+    </w:lvl>
+    <w:lvl w:ilvl="4" w:tplc="04090003" w:tentative="1">
+      <w:start w:val="1"/>
+      <w:numFmt w:val="bullet"/>
+      <w:lvlText w:val="o"/>
+      <w:lvlJc w:val="left"/>
+      <w:pPr>
+        <w:ind w:left="3600" w:hanging="360"/>
+      </w:pPr>
+      <w:rPr>
+        <w:rFonts w:ascii="Courier New" w:hAnsi="Courier New" w:cs="Courier New" w:hint="default"/>
+      </w:rPr>
+    </w:lvl>
+    <w:lvl w:ilvl="5" w:tplc="04090005" w:tentative="1">
+      <w:start w:val="1"/>
+      <w:numFmt w:val="bullet"/>
+      <w:lvlText w:val=""/>
+      <w:lvlJc w:val="left"/>
+      <w:pPr>
+        <w:ind w:left="4320" w:hanging="360"/>
+      </w:pPr>
+      <w:rPr>
+        <w:rFonts w:ascii="Wingdings" w:hAnsi="Wingdings" w:hint="default"/>
+      </w:rPr>
+    </w:lvl>
+    <w:lvl w:ilvl="6" w:tplc="04090001" w:tentative="1">
+      <w:start w:val="1"/>
+      <w:numFmt w:val="bullet"/>
+      <w:lvlText w:val=""/>
+      <w:lvlJc w:val="left"/>
+      <w:pPr>
+        <w:ind w:left="5040" w:hanging="360"/>
+      </w:pPr>
+      <w:rPr>
+        <w:rFonts w:ascii="Symbol" w:hAnsi="Symbol" w:hint="default"/>
+      </w:rPr>
+    </w:lvl>
+    <w:lvl w:ilvl="7" w:tplc="04090003" w:tentative="1">
+      <w:start w:val="1"/>
+      <w:numFmt w:val="bullet"/>
+      <w:lvlText w:val="o"/>
+      <w:lvlJc w:val="left"/>
+      <w:pPr>
+        <w:ind w:left="5760" w:hanging="360"/>
+      </w:pPr>
+      <w:rPr>
+        <w:rFonts w:ascii="Courier New" w:hAnsi="Courier New" w:cs="Courier New" w:hint="default"/>
+      </w:rPr>
+    </w:lvl>
+    <w:lvl w:ilvl="8" w:tplc="04090005" w:tentative="1">
+      <w:start w:val="1"/>
+      <w:numFmt w:val="bullet"/>
+      <w:lvlText w:val=""/>
+      <w:lvlJc w:val="left"/>
+      <w:pPr>
+        <w:ind w:left="6480" w:hanging="360"/>
+      </w:pPr>
+      <w:rPr>
+        <w:rFonts w:ascii="Wingdings" w:hAnsi="Wingdings" w:hint="default"/>
+      </w:rPr>
+    </w:lvl>
+  </w:abstractNum>
   <w:num w:numId="1">
-    <w:abstractNumId w:val="1"/>
+    <w:abstractNumId w:val="2"/>
   </w:num>
   <w:num w:numId="2">
     <w:abstractNumId w:val="0"/>
+  </w:num>
+  <w:num w:numId="3">
+    <w:abstractNumId w:val="3"/>
+  </w:num>
+  <w:num w:numId="4">
+    <w:abstractNumId w:val="1"/>
   </w:num>
 </w:numbering>
 </file>
@@ -820,7 +1523,7 @@
     <w:lsdException w:name="Table Web 2" w:semiHidden="1" w:unhideWhenUsed="1"/>
     <w:lsdException w:name="Table Web 3" w:semiHidden="1" w:unhideWhenUsed="1"/>
     <w:lsdException w:name="Balloon Text" w:semiHidden="1" w:unhideWhenUsed="1"/>
-    <w:lsdException w:name="Table Grid" w:semiHidden="1" w:uiPriority="39" w:unhideWhenUsed="1"/>
+    <w:lsdException w:name="Table Grid" w:uiPriority="39"/>
     <w:lsdException w:name="Table Theme" w:semiHidden="1" w:unhideWhenUsed="1"/>
     <w:lsdException w:name="Placeholder Text" w:semiHidden="1"/>
     <w:lsdException w:name="No Spacing" w:uiPriority="1" w:qFormat="1"/>

</xml_diff>

<commit_message>
Adding updated proposal w/ dashboard image and working prototype of dashboard in Excel file.
</commit_message>
<xml_diff>
--- a/Project 2 Proposal.docx
+++ b/Project 2 Proposal.docx
@@ -68,7 +68,7 @@
         <w:rPr>
           <w:sz w:val="20"/>
         </w:rPr>
-        <w:t>winemaking (grape variety, terroir, winery, etc.) and characteristics of the output (i.e., wine) vary widely.</w:t>
+        <w:t>winemaking (grape variety, terroir, winery, etc.) and characteristics of the wine vary widely.</w:t>
       </w:r>
       <w:r>
         <w:rPr>
@@ -163,21 +163,19 @@
         <w:rPr>
           <w:sz w:val="20"/>
         </w:rPr>
-        <w:t xml:space="preserve">Where </w:t>
-      </w:r>
-      <w:proofErr w:type="gramStart"/>
-      <w:r>
-        <w:rPr>
-          <w:sz w:val="20"/>
-        </w:rPr>
-        <w:t>is</w:t>
-      </w:r>
-      <w:proofErr w:type="gramEnd"/>
-      <w:r>
-        <w:rPr>
-          <w:sz w:val="20"/>
-        </w:rPr>
-        <w:t xml:space="preserve"> the users favorite type of wine most frequently made?</w:t>
+        <w:t>Where is the user</w:t>
+      </w:r>
+      <w:r>
+        <w:rPr>
+          <w:sz w:val="20"/>
+        </w:rPr>
+        <w:t>’</w:t>
+      </w:r>
+      <w:r>
+        <w:rPr>
+          <w:sz w:val="20"/>
+        </w:rPr>
+        <w:t>s favorite type of wine most frequently made?</w:t>
       </w:r>
     </w:p>
     <w:p>
@@ -280,6 +278,12 @@
           <w:sz w:val="20"/>
         </w:rPr>
         <w:t xml:space="preserve">We decided to use this dataset because </w:t>
+      </w:r>
+      <w:r>
+        <w:rPr>
+          <w:sz w:val="20"/>
+        </w:rPr>
+        <w:t xml:space="preserve">it </w:t>
       </w:r>
       <w:r>
         <w:rPr>
@@ -397,31 +401,21 @@
       <w:pPr>
         <w:rPr>
           <w:sz w:val="20"/>
-        </w:rPr>
-      </w:pPr>
-      <w:r>
-        <w:rPr>
-          <w:sz w:val="20"/>
-        </w:rPr>
-        <w:t xml:space="preserve">Geodata map of </w:t>
-      </w:r>
-      <w:r>
-        <w:rPr>
-          <w:sz w:val="20"/>
-        </w:rPr>
-        <w:t>w</w:t>
-      </w:r>
-      <w:r>
-        <w:rPr>
-          <w:sz w:val="20"/>
-        </w:rPr>
-        <w:t xml:space="preserve">orld with user ability to </w:t>
-      </w:r>
-      <w:r>
-        <w:rPr>
-          <w:sz w:val="20"/>
-        </w:rPr>
-        <w:t>drill into</w:t>
+          <w:szCs w:val="32"/>
+        </w:rPr>
+      </w:pPr>
+      <w:r>
+        <w:rPr>
+          <w:b/>
+          <w:sz w:val="20"/>
+        </w:rPr>
+        <w:t>Inspirational Visualization #1</w:t>
+      </w:r>
+      <w:r>
+        <w:rPr>
+          <w:sz w:val="20"/>
+        </w:rPr>
+        <w:t>:</w:t>
       </w:r>
       <w:r>
         <w:rPr>
@@ -432,100 +426,48 @@
       <w:r>
         <w:rPr>
           <w:sz w:val="20"/>
-        </w:rPr>
-        <w:t xml:space="preserve">different </w:t>
-      </w:r>
-      <w:r>
-        <w:rPr>
-          <w:sz w:val="20"/>
-        </w:rPr>
-        <w:t xml:space="preserve">data </w:t>
-      </w:r>
-      <w:r>
-        <w:rPr>
-          <w:sz w:val="20"/>
-        </w:rPr>
-        <w:t>points</w:t>
-      </w:r>
-      <w:r>
-        <w:rPr>
-          <w:sz w:val="20"/>
-        </w:rPr>
-        <w:t xml:space="preserve">. Information will be displayed </w:t>
-      </w:r>
-      <w:r>
-        <w:rPr>
-          <w:sz w:val="20"/>
-        </w:rPr>
-        <w:t>by country. The user can select "Wine Points" or "Wine Price" to dynamically adjust the map visuals (adjustment type will likely be a color scale that shows the countries average value for the selected variable). They can further hover over a country to see additional data, such as average, max and min values for the selected variable.</w:t>
-      </w:r>
-    </w:p>
-    <w:p>
-      <w:pPr>
-        <w:rPr>
-          <w:sz w:val="20"/>
-        </w:rPr>
-      </w:pPr>
-      <w:r>
-        <w:rPr>
-          <w:sz w:val="20"/>
-        </w:rPr>
-        <w:t>Inspirational Visualization</w:t>
-      </w:r>
-      <w:r>
-        <w:rPr>
-          <w:sz w:val="20"/>
-        </w:rPr>
-        <w:t xml:space="preserve"> #1: </w:t>
-      </w:r>
-      <w:r>
-        <w:rPr>
-          <w:sz w:val="20"/>
-        </w:rPr>
-        <w:t>World map with countries that have wine reviews highlighted</w:t>
-      </w:r>
-      <w:r>
-        <w:rPr>
-          <w:sz w:val="20"/>
-        </w:rPr>
-        <w:t xml:space="preserve">. The user can select whether to change color scale based on Wine Price or Wine Points (colors not changing in this "inspirational" image, but </w:t>
-      </w:r>
-      <w:r>
-        <w:rPr>
-          <w:sz w:val="20"/>
-        </w:rPr>
-        <w:t>could</w:t>
-      </w:r>
-      <w:r>
-        <w:rPr>
-          <w:sz w:val="20"/>
-        </w:rPr>
-        <w:t xml:space="preserve"> on our site).</w:t>
-      </w:r>
-    </w:p>
-    <w:p>
-      <w:pPr>
-        <w:rPr>
-          <w:sz w:val="20"/>
+          <w:szCs w:val="32"/>
+        </w:rPr>
+        <w:t>Our first visualization is of a d</w:t>
+      </w:r>
+      <w:r>
+        <w:rPr>
+          <w:sz w:val="20"/>
+          <w:szCs w:val="32"/>
+        </w:rPr>
+        <w:t xml:space="preserve">ashboard </w:t>
+      </w:r>
+      <w:r>
+        <w:rPr>
+          <w:sz w:val="20"/>
+          <w:szCs w:val="32"/>
+        </w:rPr>
+        <w:t>that will allow the user to select the wine variety and see price, ratings, and country of production information in chart and table format</w:t>
+      </w:r>
+      <w:r>
+        <w:rPr>
+          <w:sz w:val="20"/>
+          <w:szCs w:val="32"/>
+        </w:rPr>
+        <w:t>.</w:t>
+      </w:r>
+    </w:p>
+    <w:p>
+      <w:pPr>
+        <w:rPr>
+          <w:sz w:val="20"/>
+          <w:szCs w:val="32"/>
         </w:rPr>
       </w:pPr>
       <w:r>
         <w:rPr>
           <w:noProof/>
-          <w:sz w:val="20"/>
-        </w:rPr>
-        <w:t xml:space="preserve"> </w:t>
-      </w:r>
-      <w:r>
-        <w:rPr>
-          <w:noProof/>
-          <w:sz w:val="20"/>
         </w:rPr>
         <w:drawing>
-          <wp:inline distT="0" distB="0" distL="0" distR="0" wp14:anchorId="08BC0D24" wp14:editId="54932501">
-            <wp:extent cx="3873500" cy="1933172"/>
+          <wp:inline distT="0" distB="0" distL="0" distR="0" wp14:anchorId="57DC6F68" wp14:editId="215F34C2">
+            <wp:extent cx="4114800" cy="3303652"/>
             <wp:effectExtent l="0" t="0" r="0" b="0"/>
-            <wp:docPr id="3" name="Picture 3"/>
+            <wp:docPr id="2" name="Picture 2"/>
             <wp:cNvGraphicFramePr>
               <a:graphicFrameLocks xmlns:a="http://schemas.openxmlformats.org/drawingml/2006/main" noChangeAspect="1"/>
             </wp:cNvGraphicFramePr>
@@ -533,23 +475,36 @@
               <a:graphicData uri="http://schemas.openxmlformats.org/drawingml/2006/picture">
                 <pic:pic xmlns:pic="http://schemas.openxmlformats.org/drawingml/2006/picture">
                   <pic:nvPicPr>
-                    <pic:cNvPr id="0" name=""/>
-                    <pic:cNvPicPr/>
+                    <pic:cNvPr id="0" name="Picture 1"/>
+                    <pic:cNvPicPr>
+                      <a:picLocks noChangeAspect="1" noChangeArrowheads="1"/>
+                    </pic:cNvPicPr>
                   </pic:nvPicPr>
                   <pic:blipFill>
-                    <a:blip r:embed="rId7"/>
+                    <a:blip r:embed="rId7">
+                      <a:extLst>
+                        <a:ext uri="{28A0092B-C50C-407E-A947-70E740481C1C}">
+                          <a14:useLocalDpi xmlns:a14="http://schemas.microsoft.com/office/drawing/2010/main" val="0"/>
+                        </a:ext>
+                      </a:extLst>
+                    </a:blip>
+                    <a:srcRect/>
                     <a:stretch>
                       <a:fillRect/>
                     </a:stretch>
                   </pic:blipFill>
-                  <pic:spPr>
+                  <pic:spPr bwMode="auto">
                     <a:xfrm>
                       <a:off x="0" y="0"/>
-                      <a:ext cx="3905497" cy="1949141"/>
+                      <a:ext cx="4129609" cy="3315541"/>
                     </a:xfrm>
                     <a:prstGeom prst="rect">
                       <a:avLst/>
                     </a:prstGeom>
+                    <a:noFill/>
+                    <a:ln>
+                      <a:noFill/>
+                    </a:ln>
                   </pic:spPr>
                 </pic:pic>
               </a:graphicData>
@@ -557,13 +512,8 @@
           </wp:inline>
         </w:drawing>
       </w:r>
-    </w:p>
-    <w:p>
-      <w:pPr>
-        <w:rPr>
-          <w:sz w:val="20"/>
-        </w:rPr>
-      </w:pPr>
+      <w:bookmarkStart w:id="0" w:name="_GoBack"/>
+      <w:bookmarkEnd w:id="0"/>
     </w:p>
     <w:p>
       <w:pPr>
@@ -576,25 +526,155 @@
           <w:sz w:val="20"/>
         </w:rPr>
         <w:lastRenderedPageBreak/>
+        <w:t xml:space="preserve">We are </w:t>
+      </w:r>
+      <w:r>
+        <w:rPr>
+          <w:sz w:val="20"/>
+        </w:rPr>
+        <w:t xml:space="preserve">also </w:t>
+      </w:r>
+      <w:r>
+        <w:rPr>
+          <w:sz w:val="20"/>
+        </w:rPr>
+        <w:t>considering a g</w:t>
+      </w:r>
+      <w:r>
+        <w:rPr>
+          <w:sz w:val="20"/>
+        </w:rPr>
+        <w:t>eodata</w:t>
+      </w:r>
+      <w:r>
+        <w:rPr>
+          <w:sz w:val="20"/>
+        </w:rPr>
+        <w:t xml:space="preserve"> driven</w:t>
+      </w:r>
+      <w:r>
+        <w:rPr>
+          <w:sz w:val="20"/>
+        </w:rPr>
+        <w:t xml:space="preserve"> map of </w:t>
+      </w:r>
+      <w:r>
+        <w:rPr>
+          <w:sz w:val="20"/>
+        </w:rPr>
+        <w:t>w</w:t>
+      </w:r>
+      <w:r>
+        <w:rPr>
+          <w:sz w:val="20"/>
+        </w:rPr>
+        <w:t xml:space="preserve">orld with user ability to </w:t>
+      </w:r>
+      <w:r>
+        <w:rPr>
+          <w:sz w:val="20"/>
+        </w:rPr>
+        <w:t>drill into</w:t>
+      </w:r>
+      <w:r>
+        <w:rPr>
+          <w:sz w:val="20"/>
+        </w:rPr>
+        <w:t xml:space="preserve"> </w:t>
+      </w:r>
+      <w:r>
+        <w:rPr>
+          <w:sz w:val="20"/>
+        </w:rPr>
+        <w:t xml:space="preserve">different </w:t>
+      </w:r>
+      <w:r>
+        <w:rPr>
+          <w:sz w:val="20"/>
+        </w:rPr>
+        <w:t xml:space="preserve">data </w:t>
+      </w:r>
+      <w:r>
+        <w:rPr>
+          <w:sz w:val="20"/>
+        </w:rPr>
+        <w:t>points</w:t>
+      </w:r>
+      <w:r>
+        <w:rPr>
+          <w:sz w:val="20"/>
+        </w:rPr>
+        <w:t xml:space="preserve"> similar to visualizations 2 &amp; 3 below</w:t>
+      </w:r>
+      <w:r>
+        <w:rPr>
+          <w:sz w:val="20"/>
+        </w:rPr>
+        <w:t xml:space="preserve">. Information will be displayed </w:t>
+      </w:r>
+      <w:r>
+        <w:rPr>
+          <w:sz w:val="20"/>
+        </w:rPr>
+        <w:t>by country. The user can select "Wine Points" or "Wine Price" to dynamically adjust the map visuals (adjustment type will likely be a color scale that shows the countries average value for the selected variable). They can further hover over a country to see additional data, such as average, max and min values for the selected variable.</w:t>
+      </w:r>
+    </w:p>
+    <w:p>
+      <w:pPr>
+        <w:rPr>
+          <w:sz w:val="20"/>
+        </w:rPr>
+      </w:pPr>
+      <w:r>
+        <w:rPr>
+          <w:b/>
+          <w:sz w:val="20"/>
+        </w:rPr>
         <w:t>Inspirational Visualization</w:t>
       </w:r>
       <w:r>
         <w:rPr>
-          <w:sz w:val="20"/>
-        </w:rPr>
-        <w:t xml:space="preserve"> #2:</w:t>
-      </w:r>
-      <w:r>
-        <w:rPr>
-          <w:sz w:val="20"/>
-        </w:rPr>
-        <w:t xml:space="preserve"> This is </w:t>
-      </w:r>
-      <w:r>
-        <w:rPr>
-          <w:sz w:val="20"/>
-        </w:rPr>
-        <w:t xml:space="preserve">similar to what </w:t>
+          <w:b/>
+          <w:sz w:val="20"/>
+        </w:rPr>
+        <w:t xml:space="preserve"> #</w:t>
+      </w:r>
+      <w:r>
+        <w:rPr>
+          <w:b/>
+          <w:sz w:val="20"/>
+        </w:rPr>
+        <w:t>2</w:t>
+      </w:r>
+      <w:r>
+        <w:rPr>
+          <w:sz w:val="20"/>
+        </w:rPr>
+        <w:t xml:space="preserve">: </w:t>
+      </w:r>
+      <w:r>
+        <w:rPr>
+          <w:sz w:val="20"/>
+        </w:rPr>
+        <w:t xml:space="preserve">World map with countries that have wine reviews </w:t>
+      </w:r>
+      <w:r>
+        <w:rPr>
+          <w:sz w:val="20"/>
+        </w:rPr>
+        <w:t xml:space="preserve">are </w:t>
+      </w:r>
+      <w:r>
+        <w:rPr>
+          <w:sz w:val="20"/>
+        </w:rPr>
+        <w:t>highlighted</w:t>
+      </w:r>
+      <w:r>
+        <w:rPr>
+          <w:sz w:val="20"/>
+        </w:rPr>
+        <w:t xml:space="preserve">. The user can select whether to change color scale based on Wine Price or Wine Points (colors not changing in this "inspirational" image, but </w:t>
       </w:r>
       <w:r>
         <w:rPr>
@@ -606,13 +686,7 @@
         <w:rPr>
           <w:sz w:val="20"/>
         </w:rPr>
-        <w:t xml:space="preserve"> be displayed at the country level when a user selects Wine Price or Wine Points.</w:t>
-      </w:r>
-      <w:r>
-        <w:rPr>
-          <w:sz w:val="20"/>
-        </w:rPr>
-        <w:t xml:space="preserve"> The color for each country will adjust based on the level and scale of the data point selected.</w:t>
+        <w:t xml:space="preserve"> on our site).</w:t>
       </w:r>
     </w:p>
     <w:p>
@@ -626,11 +700,18 @@
           <w:noProof/>
           <w:sz w:val="20"/>
         </w:rPr>
+        <w:t xml:space="preserve"> </w:t>
+      </w:r>
+      <w:r>
+        <w:rPr>
+          <w:noProof/>
+          <w:sz w:val="20"/>
+        </w:rPr>
         <w:drawing>
-          <wp:inline distT="0" distB="0" distL="0" distR="0" wp14:anchorId="066F9026" wp14:editId="6F9D7EAA">
-            <wp:extent cx="3166226" cy="2032000"/>
-            <wp:effectExtent l="0" t="0" r="0" b="6350"/>
-            <wp:docPr id="4" name="Picture 4"/>
+          <wp:inline distT="0" distB="0" distL="0" distR="0" wp14:anchorId="08BC0D24" wp14:editId="54932501">
+            <wp:extent cx="3873500" cy="1933172"/>
+            <wp:effectExtent l="0" t="0" r="0" b="0"/>
+            <wp:docPr id="3" name="Picture 3"/>
             <wp:cNvGraphicFramePr>
               <a:graphicFrameLocks xmlns:a="http://schemas.openxmlformats.org/drawingml/2006/main" noChangeAspect="1"/>
             </wp:cNvGraphicFramePr>
@@ -650,6 +731,125 @@
                   <pic:spPr>
                     <a:xfrm>
                       <a:off x="0" y="0"/>
+                      <a:ext cx="3905497" cy="1949141"/>
+                    </a:xfrm>
+                    <a:prstGeom prst="rect">
+                      <a:avLst/>
+                    </a:prstGeom>
+                  </pic:spPr>
+                </pic:pic>
+              </a:graphicData>
+            </a:graphic>
+          </wp:inline>
+        </w:drawing>
+      </w:r>
+    </w:p>
+    <w:p>
+      <w:pPr>
+        <w:rPr>
+          <w:sz w:val="20"/>
+        </w:rPr>
+      </w:pPr>
+    </w:p>
+    <w:p>
+      <w:pPr>
+        <w:rPr>
+          <w:sz w:val="20"/>
+        </w:rPr>
+      </w:pPr>
+      <w:r>
+        <w:rPr>
+          <w:b/>
+          <w:sz w:val="20"/>
+        </w:rPr>
+        <w:t>Inspirational Visualization</w:t>
+      </w:r>
+      <w:r>
+        <w:rPr>
+          <w:b/>
+          <w:sz w:val="20"/>
+        </w:rPr>
+        <w:t xml:space="preserve"> #</w:t>
+      </w:r>
+      <w:r>
+        <w:rPr>
+          <w:b/>
+          <w:sz w:val="20"/>
+        </w:rPr>
+        <w:t>3</w:t>
+      </w:r>
+      <w:r>
+        <w:rPr>
+          <w:sz w:val="20"/>
+        </w:rPr>
+        <w:t>:</w:t>
+      </w:r>
+      <w:r>
+        <w:rPr>
+          <w:sz w:val="20"/>
+        </w:rPr>
+        <w:t xml:space="preserve"> This is </w:t>
+      </w:r>
+      <w:r>
+        <w:rPr>
+          <w:sz w:val="20"/>
+        </w:rPr>
+        <w:t xml:space="preserve">similar to what </w:t>
+      </w:r>
+      <w:r>
+        <w:rPr>
+          <w:sz w:val="20"/>
+        </w:rPr>
+        <w:t>could</w:t>
+      </w:r>
+      <w:r>
+        <w:rPr>
+          <w:sz w:val="20"/>
+        </w:rPr>
+        <w:t xml:space="preserve"> be displayed at the country level when a user selects Wine Price or Wine Points.</w:t>
+      </w:r>
+      <w:r>
+        <w:rPr>
+          <w:sz w:val="20"/>
+        </w:rPr>
+        <w:t xml:space="preserve"> The color for each country will adjust based on the level and scale of the data point selected.</w:t>
+      </w:r>
+    </w:p>
+    <w:p>
+      <w:pPr>
+        <w:rPr>
+          <w:sz w:val="20"/>
+        </w:rPr>
+      </w:pPr>
+      <w:r>
+        <w:rPr>
+          <w:noProof/>
+          <w:sz w:val="20"/>
+        </w:rPr>
+        <w:drawing>
+          <wp:inline distT="0" distB="0" distL="0" distR="0" wp14:anchorId="066F9026" wp14:editId="6F9D7EAA">
+            <wp:extent cx="3166226" cy="2032000"/>
+            <wp:effectExtent l="0" t="0" r="0" b="6350"/>
+            <wp:docPr id="4" name="Picture 4"/>
+            <wp:cNvGraphicFramePr>
+              <a:graphicFrameLocks xmlns:a="http://schemas.openxmlformats.org/drawingml/2006/main" noChangeAspect="1"/>
+            </wp:cNvGraphicFramePr>
+            <a:graphic xmlns:a="http://schemas.openxmlformats.org/drawingml/2006/main">
+              <a:graphicData uri="http://schemas.openxmlformats.org/drawingml/2006/picture">
+                <pic:pic xmlns:pic="http://schemas.openxmlformats.org/drawingml/2006/picture">
+                  <pic:nvPicPr>
+                    <pic:cNvPr id="0" name=""/>
+                    <pic:cNvPicPr/>
+                  </pic:nvPicPr>
+                  <pic:blipFill>
+                    <a:blip r:embed="rId9"/>
+                    <a:stretch>
+                      <a:fillRect/>
+                    </a:stretch>
+                  </pic:blipFill>
+                  <pic:spPr>
+                    <a:xfrm>
+                      <a:off x="0" y="0"/>
                       <a:ext cx="3172602" cy="2036092"/>
                     </a:xfrm>
                     <a:prstGeom prst="rect">
@@ -673,6 +873,13 @@
     <w:p>
       <w:pPr>
         <w:rPr>
+          <w:sz w:val="20"/>
+        </w:rPr>
+      </w:pPr>
+    </w:p>
+    <w:p>
+      <w:pPr>
+        <w:rPr>
           <w:b/>
           <w:sz w:val="28"/>
           <w:szCs w:val="32"/>
@@ -684,15 +891,7 @@
           <w:sz w:val="28"/>
           <w:szCs w:val="32"/>
         </w:rPr>
-        <w:t xml:space="preserve">Expected </w:t>
-      </w:r>
-      <w:r>
-        <w:rPr>
-          <w:b/>
-          <w:sz w:val="28"/>
-          <w:szCs w:val="32"/>
-        </w:rPr>
-        <w:t xml:space="preserve">Software </w:t>
+        <w:t xml:space="preserve">Expected Software </w:t>
       </w:r>
       <w:r>
         <w:rPr>
@@ -816,19 +1015,7 @@
         <w:rPr>
           <w:sz w:val="20"/>
         </w:rPr>
-        <w:t xml:space="preserve">, </w:t>
-      </w:r>
-      <w:r>
-        <w:rPr>
-          <w:sz w:val="20"/>
-        </w:rPr>
-        <w:t>SQL/ MySQL</w:t>
-      </w:r>
-      <w:r>
-        <w:rPr>
-          <w:sz w:val="20"/>
-        </w:rPr>
-        <w:t>, MongoDB)</w:t>
+        <w:t>, SQL/ MySQL, MongoDB)</w:t>
       </w:r>
     </w:p>
     <w:p>
@@ -869,8 +1056,6 @@
         </w:rPr>
         <w:t>https://github.com/ksk4uever/Group-Project2/</w:t>
       </w:r>
-      <w:bookmarkStart w:id="0" w:name="_GoBack"/>
-      <w:bookmarkEnd w:id="0"/>
     </w:p>
     <w:sectPr>
       <w:pgSz w:w="12240" w:h="15840"/>

</xml_diff>